<commit_message>
photopath fix, staff display classes
</commit_message>
<xml_diff>
--- a/documentation of project.docx
+++ b/documentation of project.docx
@@ -619,6 +619,7 @@
         </w:rPr>
         <w:tab/>
       </w:r>
+      <w:proofErr w:type="gramStart"/>
       <w:r>
         <w:rPr>
           <w:sz w:val="48"/>
@@ -656,6 +657,7 @@
         </w:rPr>
         <w:t>مروان</w:t>
       </w:r>
+      <w:proofErr w:type="gramEnd"/>
       <w:r>
         <w:rPr>
           <w:rFonts w:cs="Arial"/>
@@ -1046,8 +1048,18 @@
           <w:szCs w:val="36"/>
           <w:lang w:bidi="ar-EG"/>
         </w:rPr>
-        <w:t xml:space="preserve"> data of his subscription ,</w:t>
-      </w:r>
+        <w:t xml:space="preserve"> data of his </w:t>
+      </w:r>
+      <w:proofErr w:type="gramStart"/>
+      <w:r>
+        <w:rPr>
+          <w:sz w:val="36"/>
+          <w:szCs w:val="36"/>
+          <w:lang w:bidi="ar-EG"/>
+        </w:rPr>
+        <w:t>subscription ,</w:t>
+      </w:r>
+      <w:proofErr w:type="gramEnd"/>
       <w:r>
         <w:rPr>
           <w:sz w:val="36"/>
@@ -1246,7 +1258,25 @@
           <w:szCs w:val="36"/>
           <w:lang w:bidi="ar-EG"/>
         </w:rPr>
-        <w:t xml:space="preserve">Gym Class type : </w:t>
+        <w:t xml:space="preserve">Gym Class </w:t>
+      </w:r>
+      <w:proofErr w:type="gramStart"/>
+      <w:r>
+        <w:rPr>
+          <w:sz w:val="36"/>
+          <w:szCs w:val="36"/>
+          <w:lang w:bidi="ar-EG"/>
+        </w:rPr>
+        <w:t>type :</w:t>
+      </w:r>
+      <w:proofErr w:type="gramEnd"/>
+      <w:r>
+        <w:rPr>
+          <w:sz w:val="36"/>
+          <w:szCs w:val="36"/>
+          <w:lang w:bidi="ar-EG"/>
+        </w:rPr>
+        <w:t xml:space="preserve"> </w:t>
       </w:r>
       <w:r>
         <w:rPr>
@@ -1262,8 +1292,54 @@
           <w:szCs w:val="36"/>
           <w:lang w:bidi="ar-EG"/>
         </w:rPr>
-        <w:t>ach gym class has class Id , class name , instructor ,</w:t>
-      </w:r>
+        <w:t xml:space="preserve">ach gym class has class </w:t>
+      </w:r>
+      <w:proofErr w:type="gramStart"/>
+      <w:r>
+        <w:rPr>
+          <w:sz w:val="36"/>
+          <w:szCs w:val="36"/>
+          <w:lang w:bidi="ar-EG"/>
+        </w:rPr>
+        <w:t>Id ,</w:t>
+      </w:r>
+      <w:proofErr w:type="gramEnd"/>
+      <w:r>
+        <w:rPr>
+          <w:sz w:val="36"/>
+          <w:szCs w:val="36"/>
+          <w:lang w:bidi="ar-EG"/>
+        </w:rPr>
+        <w:t xml:space="preserve"> class </w:t>
+      </w:r>
+      <w:proofErr w:type="gramStart"/>
+      <w:r>
+        <w:rPr>
+          <w:sz w:val="36"/>
+          <w:szCs w:val="36"/>
+          <w:lang w:bidi="ar-EG"/>
+        </w:rPr>
+        <w:t>name ,</w:t>
+      </w:r>
+      <w:proofErr w:type="gramEnd"/>
+      <w:r>
+        <w:rPr>
+          <w:sz w:val="36"/>
+          <w:szCs w:val="36"/>
+          <w:lang w:bidi="ar-EG"/>
+        </w:rPr>
+        <w:t xml:space="preserve"> </w:t>
+      </w:r>
+      <w:proofErr w:type="gramStart"/>
+      <w:r>
+        <w:rPr>
+          <w:sz w:val="36"/>
+          <w:szCs w:val="36"/>
+          <w:lang w:bidi="ar-EG"/>
+        </w:rPr>
+        <w:t>instructor ,</w:t>
+      </w:r>
+      <w:proofErr w:type="gramEnd"/>
       <w:r>
         <w:rPr>
           <w:rFonts w:ascii="Cascadia Mono" w:hAnsi="Cascadia Mono" w:cs="Cascadia Mono"/>
@@ -1281,7 +1357,97 @@
           <w:szCs w:val="36"/>
           <w:lang w:bidi="ar-EG"/>
         </w:rPr>
-        <w:t xml:space="preserve">instructor Id , start date , end date, price ,type of subscription allowed to enter this class , max number of member and session added by manager , </w:t>
+        <w:t xml:space="preserve">instructor </w:t>
+      </w:r>
+      <w:proofErr w:type="gramStart"/>
+      <w:r>
+        <w:rPr>
+          <w:sz w:val="36"/>
+          <w:szCs w:val="36"/>
+          <w:lang w:bidi="ar-EG"/>
+        </w:rPr>
+        <w:t>Id ,</w:t>
+      </w:r>
+      <w:proofErr w:type="gramEnd"/>
+      <w:r>
+        <w:rPr>
+          <w:sz w:val="36"/>
+          <w:szCs w:val="36"/>
+          <w:lang w:bidi="ar-EG"/>
+        </w:rPr>
+        <w:t xml:space="preserve"> start </w:t>
+      </w:r>
+      <w:proofErr w:type="gramStart"/>
+      <w:r>
+        <w:rPr>
+          <w:sz w:val="36"/>
+          <w:szCs w:val="36"/>
+          <w:lang w:bidi="ar-EG"/>
+        </w:rPr>
+        <w:t>date ,</w:t>
+      </w:r>
+      <w:proofErr w:type="gramEnd"/>
+      <w:r>
+        <w:rPr>
+          <w:sz w:val="36"/>
+          <w:szCs w:val="36"/>
+          <w:lang w:bidi="ar-EG"/>
+        </w:rPr>
+        <w:t xml:space="preserve"> end date, </w:t>
+      </w:r>
+      <w:proofErr w:type="gramStart"/>
+      <w:r>
+        <w:rPr>
+          <w:sz w:val="36"/>
+          <w:szCs w:val="36"/>
+          <w:lang w:bidi="ar-EG"/>
+        </w:rPr>
+        <w:t>price ,type</w:t>
+      </w:r>
+      <w:proofErr w:type="gramEnd"/>
+      <w:r>
+        <w:rPr>
+          <w:sz w:val="36"/>
+          <w:szCs w:val="36"/>
+          <w:lang w:bidi="ar-EG"/>
+        </w:rPr>
+        <w:t xml:space="preserve"> of subscription allowed to enter this </w:t>
+      </w:r>
+      <w:proofErr w:type="gramStart"/>
+      <w:r>
+        <w:rPr>
+          <w:sz w:val="36"/>
+          <w:szCs w:val="36"/>
+          <w:lang w:bidi="ar-EG"/>
+        </w:rPr>
+        <w:t>class ,</w:t>
+      </w:r>
+      <w:proofErr w:type="gramEnd"/>
+      <w:r>
+        <w:rPr>
+          <w:sz w:val="36"/>
+          <w:szCs w:val="36"/>
+          <w:lang w:bidi="ar-EG"/>
+        </w:rPr>
+        <w:t xml:space="preserve"> max number of member and session added by </w:t>
+      </w:r>
+      <w:proofErr w:type="gramStart"/>
+      <w:r>
+        <w:rPr>
+          <w:sz w:val="36"/>
+          <w:szCs w:val="36"/>
+          <w:lang w:bidi="ar-EG"/>
+        </w:rPr>
+        <w:t>manager ,</w:t>
+      </w:r>
+      <w:proofErr w:type="gramEnd"/>
+      <w:r>
+        <w:rPr>
+          <w:sz w:val="36"/>
+          <w:szCs w:val="36"/>
+          <w:lang w:bidi="ar-EG"/>
+        </w:rPr>
+        <w:t xml:space="preserve"> </w:t>
       </w:r>
       <w:r>
         <w:rPr>
@@ -1338,15 +1504,33 @@
           <w:szCs w:val="36"/>
           <w:lang w:bidi="ar-EG"/>
         </w:rPr>
-        <w:t xml:space="preserve"> type</w:t>
-      </w:r>
-      <w:r>
-        <w:rPr>
-          <w:sz w:val="36"/>
-          <w:szCs w:val="36"/>
-          <w:lang w:bidi="ar-EG"/>
-        </w:rPr>
-        <w:t xml:space="preserve"> : Each court has a court ID, name, location, price, and a list of reserved slots.</w:t>
+        <w:t xml:space="preserve"> </w:t>
+      </w:r>
+      <w:proofErr w:type="gramStart"/>
+      <w:r>
+        <w:rPr>
+          <w:sz w:val="36"/>
+          <w:szCs w:val="36"/>
+          <w:lang w:bidi="ar-EG"/>
+        </w:rPr>
+        <w:t>type</w:t>
+      </w:r>
+      <w:r>
+        <w:rPr>
+          <w:sz w:val="36"/>
+          <w:szCs w:val="36"/>
+          <w:lang w:bidi="ar-EG"/>
+        </w:rPr>
+        <w:t xml:space="preserve"> :</w:t>
+      </w:r>
+      <w:proofErr w:type="gramEnd"/>
+      <w:r>
+        <w:rPr>
+          <w:sz w:val="36"/>
+          <w:szCs w:val="36"/>
+          <w:lang w:bidi="ar-EG"/>
+        </w:rPr>
+        <w:t xml:space="preserve"> Each court has a court ID, name, location, price, and a list of reserved slots.</w:t>
       </w:r>
     </w:p>
     <w:p>
@@ -1378,8 +1562,72 @@
           <w:szCs w:val="36"/>
           <w:lang w:bidi="ar-EG"/>
         </w:rPr>
-        <w:t>Credit Card type : Each card includes an ID , CVV , Name ,</w:t>
-      </w:r>
+        <w:t xml:space="preserve">Credit Card </w:t>
+      </w:r>
+      <w:proofErr w:type="gramStart"/>
+      <w:r>
+        <w:rPr>
+          <w:sz w:val="36"/>
+          <w:szCs w:val="36"/>
+          <w:lang w:bidi="ar-EG"/>
+        </w:rPr>
+        <w:t>type :</w:t>
+      </w:r>
+      <w:proofErr w:type="gramEnd"/>
+      <w:r>
+        <w:rPr>
+          <w:sz w:val="36"/>
+          <w:szCs w:val="36"/>
+          <w:lang w:bidi="ar-EG"/>
+        </w:rPr>
+        <w:t xml:space="preserve"> Each card includes an </w:t>
+      </w:r>
+      <w:proofErr w:type="gramStart"/>
+      <w:r>
+        <w:rPr>
+          <w:sz w:val="36"/>
+          <w:szCs w:val="36"/>
+          <w:lang w:bidi="ar-EG"/>
+        </w:rPr>
+        <w:t>ID ,</w:t>
+      </w:r>
+      <w:proofErr w:type="gramEnd"/>
+      <w:r>
+        <w:rPr>
+          <w:sz w:val="36"/>
+          <w:szCs w:val="36"/>
+          <w:lang w:bidi="ar-EG"/>
+        </w:rPr>
+        <w:t xml:space="preserve"> </w:t>
+      </w:r>
+      <w:proofErr w:type="gramStart"/>
+      <w:r>
+        <w:rPr>
+          <w:sz w:val="36"/>
+          <w:szCs w:val="36"/>
+          <w:lang w:bidi="ar-EG"/>
+        </w:rPr>
+        <w:t>CVV ,</w:t>
+      </w:r>
+      <w:proofErr w:type="gramEnd"/>
+      <w:r>
+        <w:rPr>
+          <w:sz w:val="36"/>
+          <w:szCs w:val="36"/>
+          <w:lang w:bidi="ar-EG"/>
+        </w:rPr>
+        <w:t xml:space="preserve"> </w:t>
+      </w:r>
+      <w:proofErr w:type="gramStart"/>
+      <w:r>
+        <w:rPr>
+          <w:sz w:val="36"/>
+          <w:szCs w:val="36"/>
+          <w:lang w:bidi="ar-EG"/>
+        </w:rPr>
+        <w:t>Name ,</w:t>
+      </w:r>
+      <w:proofErr w:type="gramEnd"/>
       <w:r>
         <w:rPr>
           <w:rFonts w:ascii="Cascadia Mono" w:hAnsi="Cascadia Mono" w:cs="Cascadia Mono"/>
@@ -1438,7 +1686,43 @@
           <w:szCs w:val="36"/>
           <w:lang w:bidi="ar-EG"/>
         </w:rPr>
-        <w:t xml:space="preserve">Workout type: Each workout has Id , type , duration and count of </w:t>
+        <w:t xml:space="preserve">Workout type: Each workout has </w:t>
+      </w:r>
+      <w:proofErr w:type="gramStart"/>
+      <w:r>
+        <w:rPr>
+          <w:sz w:val="36"/>
+          <w:szCs w:val="36"/>
+          <w:lang w:bidi="ar-EG"/>
+        </w:rPr>
+        <w:t>Id ,</w:t>
+      </w:r>
+      <w:proofErr w:type="gramEnd"/>
+      <w:r>
+        <w:rPr>
+          <w:sz w:val="36"/>
+          <w:szCs w:val="36"/>
+          <w:lang w:bidi="ar-EG"/>
+        </w:rPr>
+        <w:t xml:space="preserve"> </w:t>
+      </w:r>
+      <w:proofErr w:type="gramStart"/>
+      <w:r>
+        <w:rPr>
+          <w:sz w:val="36"/>
+          <w:szCs w:val="36"/>
+          <w:lang w:bidi="ar-EG"/>
+        </w:rPr>
+        <w:t>type ,</w:t>
+      </w:r>
+      <w:proofErr w:type="gramEnd"/>
+      <w:r>
+        <w:rPr>
+          <w:sz w:val="36"/>
+          <w:szCs w:val="36"/>
+          <w:lang w:bidi="ar-EG"/>
+        </w:rPr>
+        <w:t xml:space="preserve"> duration and count of </w:t>
       </w:r>
       <w:r>
         <w:rPr>
@@ -1534,7 +1818,79 @@
           <w:szCs w:val="36"/>
           <w:lang w:bidi="ar-EG"/>
         </w:rPr>
-        <w:t>Slot type :  Each slot includes  an Id ,court name , date of slot and start time.</w:t>
+        <w:t xml:space="preserve">Slot </w:t>
+      </w:r>
+      <w:proofErr w:type="gramStart"/>
+      <w:r>
+        <w:rPr>
+          <w:sz w:val="36"/>
+          <w:szCs w:val="36"/>
+          <w:lang w:bidi="ar-EG"/>
+        </w:rPr>
+        <w:t>type :</w:t>
+      </w:r>
+      <w:proofErr w:type="gramEnd"/>
+      <w:r>
+        <w:rPr>
+          <w:sz w:val="36"/>
+          <w:szCs w:val="36"/>
+          <w:lang w:bidi="ar-EG"/>
+        </w:rPr>
+        <w:t xml:space="preserve">  Each slot </w:t>
+      </w:r>
+      <w:proofErr w:type="gramStart"/>
+      <w:r>
+        <w:rPr>
+          <w:sz w:val="36"/>
+          <w:szCs w:val="36"/>
+          <w:lang w:bidi="ar-EG"/>
+        </w:rPr>
+        <w:t>includes  an</w:t>
+      </w:r>
+      <w:proofErr w:type="gramEnd"/>
+      <w:r>
+        <w:rPr>
+          <w:sz w:val="36"/>
+          <w:szCs w:val="36"/>
+          <w:lang w:bidi="ar-EG"/>
+        </w:rPr>
+        <w:t xml:space="preserve"> </w:t>
+      </w:r>
+      <w:proofErr w:type="gramStart"/>
+      <w:r>
+        <w:rPr>
+          <w:sz w:val="36"/>
+          <w:szCs w:val="36"/>
+          <w:lang w:bidi="ar-EG"/>
+        </w:rPr>
+        <w:t>Id ,court</w:t>
+      </w:r>
+      <w:proofErr w:type="gramEnd"/>
+      <w:r>
+        <w:rPr>
+          <w:sz w:val="36"/>
+          <w:szCs w:val="36"/>
+          <w:lang w:bidi="ar-EG"/>
+        </w:rPr>
+        <w:t xml:space="preserve"> </w:t>
+      </w:r>
+      <w:proofErr w:type="gramStart"/>
+      <w:r>
+        <w:rPr>
+          <w:sz w:val="36"/>
+          <w:szCs w:val="36"/>
+          <w:lang w:bidi="ar-EG"/>
+        </w:rPr>
+        <w:t>name ,</w:t>
+      </w:r>
+      <w:proofErr w:type="gramEnd"/>
+      <w:r>
+        <w:rPr>
+          <w:sz w:val="36"/>
+          <w:szCs w:val="36"/>
+          <w:lang w:bidi="ar-EG"/>
+        </w:rPr>
+        <w:t xml:space="preserve"> date of slot and start time.</w:t>
       </w:r>
     </w:p>
     <w:p>
@@ -1646,31 +2002,33 @@
           <w:szCs w:val="36"/>
           <w:lang w:bidi="ar-EG"/>
         </w:rPr>
-        <w:t xml:space="preserve">Login page : </w:t>
-      </w:r>
-      <w:r>
-        <w:rPr>
-          <w:sz w:val="36"/>
-          <w:szCs w:val="36"/>
-          <w:lang w:bidi="ar-EG"/>
-        </w:rPr>
-        <w:t xml:space="preserve">The user enters their email and password, and if the credentials are correct, they're directed to their personal account page based on their </w:t>
-      </w:r>
-      <w:r>
-        <w:rPr>
-          <w:sz w:val="36"/>
-          <w:szCs w:val="36"/>
-          <w:lang w:bidi="ar-EG"/>
-        </w:rPr>
-        <w:t xml:space="preserve">account, </w:t>
-      </w:r>
-      <w:r>
-        <w:rPr>
-          <w:sz w:val="36"/>
-          <w:szCs w:val="36"/>
-          <w:lang w:bidi="ar-EG"/>
-        </w:rPr>
-        <w:t xml:space="preserve">either a </w:t>
+        <w:t xml:space="preserve">Login </w:t>
+      </w:r>
+      <w:proofErr w:type="gramStart"/>
+      <w:r>
+        <w:rPr>
+          <w:sz w:val="36"/>
+          <w:szCs w:val="36"/>
+          <w:lang w:bidi="ar-EG"/>
+        </w:rPr>
+        <w:t>page :</w:t>
+      </w:r>
+      <w:proofErr w:type="gramEnd"/>
+      <w:r>
+        <w:rPr>
+          <w:sz w:val="36"/>
+          <w:szCs w:val="36"/>
+          <w:lang w:bidi="ar-EG"/>
+        </w:rPr>
+        <w:t xml:space="preserve"> </w:t>
+      </w:r>
+      <w:r>
+        <w:rPr>
+          <w:sz w:val="36"/>
+          <w:szCs w:val="36"/>
+          <w:lang w:bidi="ar-EG"/>
+        </w:rPr>
+        <w:t xml:space="preserve">The user enters their email and password, and if the credentials are correct, they're directed to their personal account page based on their account, either a </w:t>
       </w:r>
       <w:r>
         <w:rPr>
@@ -1757,7 +2115,6 @@
       <w:pPr>
         <w:ind w:left="720"/>
         <w:rPr>
-          <w:rFonts w:hint="cs"/>
           <w:sz w:val="36"/>
           <w:szCs w:val="36"/>
           <w:rtl/>
@@ -1792,8 +2149,18 @@
           <w:szCs w:val="36"/>
           <w:lang w:bidi="ar-EG"/>
         </w:rPr>
-        <w:t>User page :</w:t>
-      </w:r>
+        <w:t xml:space="preserve">User </w:t>
+      </w:r>
+      <w:proofErr w:type="gramStart"/>
+      <w:r>
+        <w:rPr>
+          <w:sz w:val="36"/>
+          <w:szCs w:val="36"/>
+          <w:lang w:bidi="ar-EG"/>
+        </w:rPr>
+        <w:t>page :</w:t>
+      </w:r>
+      <w:proofErr w:type="gramEnd"/>
       <w:r>
         <w:t xml:space="preserve"> </w:t>
       </w:r>
@@ -1843,15 +2210,7 @@
           <w:szCs w:val="32"/>
           <w:lang w:bidi="ar-EG"/>
         </w:rPr>
-        <w:t xml:space="preserve">  </w:t>
-      </w:r>
-      <w:r>
-        <w:rPr>
-          <w:sz w:val="32"/>
-          <w:szCs w:val="32"/>
-          <w:lang w:bidi="ar-EG"/>
-        </w:rPr>
-        <w:t>The user can choose the desired day and time for booking, and the system will display all available courts. If no courts are available, the user can select a different location, time, or day. Once they find a suitable court and time slot, they can proceed with the booking and will be redirected to the payment page.</w:t>
+        <w:t xml:space="preserve">  The user can choose the desired day and time for booking, and the system will display all available courts. If no courts are available, the user can select a different location, time, or day. Once they find a suitable court and time slot, they can proceed with the booking and will be redirected to the payment page.</w:t>
       </w:r>
     </w:p>
     <w:p>
@@ -1902,7 +2261,16 @@
           <w:szCs w:val="32"/>
           <w:lang w:bidi="ar-EG"/>
         </w:rPr>
-        <w:t>'ve booked and the corresponding times</w:t>
+        <w:t xml:space="preserve">'ve booked and the corresponding </w:t>
+      </w:r>
+      <w:proofErr w:type="gramStart"/>
+      <w:r>
+        <w:rPr>
+          <w:sz w:val="32"/>
+          <w:szCs w:val="32"/>
+          <w:lang w:bidi="ar-EG"/>
+        </w:rPr>
+        <w:t>times</w:t>
       </w:r>
       <w:r>
         <w:rPr>
@@ -1914,6 +2282,7 @@
         </w:rPr>
         <w:t xml:space="preserve"> :</w:t>
       </w:r>
+      <w:proofErr w:type="gramEnd"/>
       <w:r>
         <w:rPr>
           <w:sz w:val="32"/>
@@ -2051,15 +2420,33 @@
           <w:szCs w:val="32"/>
           <w:lang w:bidi="ar-EG"/>
         </w:rPr>
-        <w:t>Viewing the messages they've received</w:t>
-      </w:r>
+        <w:t xml:space="preserve">Viewing the messages they've </w:t>
+      </w:r>
+      <w:proofErr w:type="gramStart"/>
       <w:r>
         <w:rPr>
           <w:sz w:val="32"/>
           <w:szCs w:val="32"/>
           <w:lang w:bidi="ar-EG"/>
         </w:rPr>
-        <w:t xml:space="preserve"> : </w:t>
+        <w:t>received</w:t>
+      </w:r>
+      <w:r>
+        <w:rPr>
+          <w:sz w:val="32"/>
+          <w:szCs w:val="32"/>
+          <w:lang w:bidi="ar-EG"/>
+        </w:rPr>
+        <w:t xml:space="preserve"> :</w:t>
+      </w:r>
+      <w:proofErr w:type="gramEnd"/>
+      <w:r>
+        <w:rPr>
+          <w:sz w:val="32"/>
+          <w:szCs w:val="32"/>
+          <w:lang w:bidi="ar-EG"/>
+        </w:rPr>
+        <w:t xml:space="preserve"> </w:t>
       </w:r>
       <w:r>
         <w:rPr>
@@ -2089,15 +2476,7 @@
           <w:szCs w:val="32"/>
           <w:lang w:bidi="ar-EG"/>
         </w:rPr>
-        <w:t xml:space="preserve">The first type appears automatically when the subscription is close to </w:t>
-      </w:r>
-      <w:r>
-        <w:rPr>
-          <w:sz w:val="32"/>
-          <w:szCs w:val="32"/>
-          <w:lang w:bidi="ar-EG"/>
-        </w:rPr>
-        <w:t>expiring and</w:t>
+        <w:t>The first type appears automatically when the subscription is close to expiring and</w:t>
       </w:r>
       <w:r>
         <w:rPr>
@@ -2214,15 +2593,33 @@
           <w:szCs w:val="32"/>
           <w:lang w:bidi="ar-EG"/>
         </w:rPr>
-        <w:t>Subscribing to gym classes</w:t>
-      </w:r>
+        <w:t xml:space="preserve">Subscribing to gym </w:t>
+      </w:r>
+      <w:proofErr w:type="gramStart"/>
       <w:r>
         <w:rPr>
           <w:sz w:val="32"/>
           <w:szCs w:val="32"/>
           <w:lang w:bidi="ar-EG"/>
         </w:rPr>
-        <w:t xml:space="preserve"> : </w:t>
+        <w:t>classes</w:t>
+      </w:r>
+      <w:r>
+        <w:rPr>
+          <w:sz w:val="32"/>
+          <w:szCs w:val="32"/>
+          <w:lang w:bidi="ar-EG"/>
+        </w:rPr>
+        <w:t xml:space="preserve"> :</w:t>
+      </w:r>
+      <w:proofErr w:type="gramEnd"/>
+      <w:r>
+        <w:rPr>
+          <w:sz w:val="32"/>
+          <w:szCs w:val="32"/>
+          <w:lang w:bidi="ar-EG"/>
+        </w:rPr>
+        <w:t xml:space="preserve"> </w:t>
       </w:r>
       <w:r>
         <w:rPr>
@@ -2305,23 +2702,7 @@
           <w:szCs w:val="32"/>
           <w:lang w:bidi="ar-EG"/>
         </w:rPr>
-        <w:t xml:space="preserve">Regular users are added to the end of the waiting list in </w:t>
-      </w:r>
-      <w:r>
-        <w:rPr>
-          <w:sz w:val="32"/>
-          <w:szCs w:val="32"/>
-          <w:lang w:bidi="ar-EG"/>
-        </w:rPr>
-        <w:t>order</w:t>
-      </w:r>
-      <w:r>
-        <w:rPr>
-          <w:sz w:val="32"/>
-          <w:szCs w:val="32"/>
-          <w:lang w:bidi="ar-EG"/>
-        </w:rPr>
-        <w:t xml:space="preserve"> they join.</w:t>
+        <w:t>Regular users are added to the end of the waiting list in order they join.</w:t>
       </w:r>
     </w:p>
     <w:p>
@@ -2377,29 +2758,685 @@
           <w:lang w:bidi="ar-EG"/>
         </w:rPr>
         <w:lastRenderedPageBreak/>
-        <w:t>Workout filter :</w:t>
-      </w:r>
+        <w:t xml:space="preserve">Workout </w:t>
+      </w:r>
+      <w:proofErr w:type="gramStart"/>
+      <w:r>
+        <w:rPr>
+          <w:sz w:val="36"/>
+          <w:szCs w:val="36"/>
+          <w:lang w:bidi="ar-EG"/>
+        </w:rPr>
+        <w:t>filter :</w:t>
+      </w:r>
+      <w:proofErr w:type="gramEnd"/>
+    </w:p>
+    <w:p>
+      <w:pPr>
+        <w:rPr>
+          <w:sz w:val="36"/>
+          <w:szCs w:val="36"/>
+          <w:lang w:bidi="ar-EG"/>
+        </w:rPr>
+      </w:pPr>
+    </w:p>
+    <w:p>
+      <w:pPr>
+        <w:rPr>
+          <w:sz w:val="36"/>
+          <w:szCs w:val="36"/>
+          <w:lang w:bidi="ar-EG"/>
+        </w:rPr>
+      </w:pPr>
+    </w:p>
+    <w:p>
+      <w:pPr>
+        <w:rPr>
+          <w:sz w:val="36"/>
+          <w:szCs w:val="36"/>
+          <w:lang w:bidi="ar-EG"/>
+        </w:rPr>
+      </w:pPr>
+    </w:p>
+    <w:p>
+      <w:pPr>
+        <w:rPr>
+          <w:sz w:val="36"/>
+          <w:szCs w:val="36"/>
+          <w:lang w:bidi="ar-EG"/>
+        </w:rPr>
+      </w:pPr>
+    </w:p>
+    <w:p>
+      <w:pPr>
+        <w:rPr>
+          <w:sz w:val="36"/>
+          <w:szCs w:val="36"/>
+          <w:lang w:bidi="ar-EG"/>
+        </w:rPr>
+      </w:pPr>
+    </w:p>
+    <w:p>
+      <w:pPr>
+        <w:rPr>
+          <w:sz w:val="36"/>
+          <w:szCs w:val="36"/>
+          <w:lang w:bidi="ar-EG"/>
+        </w:rPr>
+      </w:pPr>
+    </w:p>
+    <w:p>
+      <w:pPr>
+        <w:rPr>
+          <w:sz w:val="36"/>
+          <w:szCs w:val="36"/>
+          <w:lang w:bidi="ar-EG"/>
+        </w:rPr>
+      </w:pPr>
+    </w:p>
+    <w:p>
+      <w:pPr>
+        <w:rPr>
+          <w:sz w:val="36"/>
+          <w:szCs w:val="36"/>
+          <w:lang w:bidi="ar-EG"/>
+        </w:rPr>
+      </w:pPr>
+    </w:p>
+    <w:p>
+      <w:pPr>
+        <w:rPr>
+          <w:sz w:val="36"/>
+          <w:szCs w:val="36"/>
+          <w:lang w:bidi="ar-EG"/>
+        </w:rPr>
+      </w:pPr>
+    </w:p>
+    <w:p>
+      <w:pPr>
+        <w:rPr>
+          <w:sz w:val="36"/>
+          <w:szCs w:val="36"/>
+          <w:lang w:bidi="ar-EG"/>
+        </w:rPr>
+      </w:pPr>
+    </w:p>
+    <w:p>
+      <w:pPr>
+        <w:rPr>
+          <w:sz w:val="36"/>
+          <w:szCs w:val="36"/>
+          <w:lang w:bidi="ar-EG"/>
+        </w:rPr>
+      </w:pPr>
+    </w:p>
+    <w:p>
+      <w:pPr>
+        <w:rPr>
+          <w:sz w:val="36"/>
+          <w:szCs w:val="36"/>
+          <w:lang w:bidi="ar-EG"/>
+        </w:rPr>
+      </w:pPr>
+    </w:p>
+    <w:p>
+      <w:pPr>
+        <w:rPr>
+          <w:sz w:val="36"/>
+          <w:szCs w:val="36"/>
+          <w:lang w:bidi="ar-EG"/>
+        </w:rPr>
+      </w:pPr>
+    </w:p>
+    <w:p>
+      <w:pPr>
+        <w:rPr>
+          <w:sz w:val="36"/>
+          <w:szCs w:val="36"/>
+          <w:lang w:bidi="ar-EG"/>
+        </w:rPr>
+      </w:pPr>
+    </w:p>
+    <w:p>
+      <w:pPr>
+        <w:rPr>
+          <w:sz w:val="36"/>
+          <w:szCs w:val="36"/>
+          <w:lang w:bidi="ar-EG"/>
+        </w:rPr>
+      </w:pPr>
+    </w:p>
+    <w:p>
+      <w:pPr>
+        <w:rPr>
+          <w:sz w:val="36"/>
+          <w:szCs w:val="36"/>
+          <w:lang w:bidi="ar-EG"/>
+        </w:rPr>
+      </w:pPr>
+    </w:p>
+    <w:p>
+      <w:pPr>
+        <w:rPr>
+          <w:sz w:val="36"/>
+          <w:szCs w:val="36"/>
+          <w:lang w:bidi="ar-EG"/>
+        </w:rPr>
+      </w:pPr>
+    </w:p>
+    <w:p>
+      <w:pPr>
+        <w:rPr>
+          <w:sz w:val="36"/>
+          <w:szCs w:val="36"/>
+          <w:lang w:bidi="ar-EG"/>
+        </w:rPr>
+      </w:pPr>
+    </w:p>
+    <w:p>
+      <w:pPr>
+        <w:rPr>
+          <w:sz w:val="36"/>
+          <w:szCs w:val="36"/>
+          <w:lang w:bidi="ar-EG"/>
+        </w:rPr>
+      </w:pPr>
+    </w:p>
+    <w:p>
+      <w:pPr>
+        <w:rPr>
+          <w:sz w:val="36"/>
+          <w:szCs w:val="36"/>
+          <w:lang w:bidi="ar-EG"/>
+        </w:rPr>
+      </w:pPr>
+    </w:p>
+    <w:p>
+      <w:pPr>
+        <w:pStyle w:val="ListParagraph"/>
+        <w:numPr>
+          <w:ilvl w:val="0"/>
+          <w:numId w:val="11"/>
+        </w:numPr>
+        <w:rPr>
+          <w:b/>
+          <w:bCs/>
+          <w:sz w:val="36"/>
+          <w:szCs w:val="36"/>
+          <w:lang w:bidi="ar-EG"/>
+        </w:rPr>
+      </w:pPr>
+      <w:r>
+        <w:rPr>
+          <w:b/>
+          <w:bCs/>
+          <w:sz w:val="36"/>
+          <w:szCs w:val="36"/>
+          <w:lang w:bidi="ar-EG"/>
+        </w:rPr>
+        <w:lastRenderedPageBreak/>
+        <w:t>Manager Page:</w:t>
+      </w:r>
+    </w:p>
+    <w:p>
+      <w:pPr>
+        <w:pStyle w:val="ListParagraph"/>
+        <w:numPr>
+          <w:ilvl w:val="0"/>
+          <w:numId w:val="8"/>
+        </w:numPr>
+        <w:rPr>
+          <w:sz w:val="36"/>
+          <w:szCs w:val="36"/>
+          <w:lang w:bidi="ar-EG"/>
+        </w:rPr>
+      </w:pPr>
+      <w:r>
+        <w:rPr>
+          <w:sz w:val="36"/>
+          <w:szCs w:val="36"/>
+          <w:lang w:bidi="ar-EG"/>
+        </w:rPr>
+        <w:t>The manager page allows the gym manager to oversee and control gym operations through various administrative tasks. It displays the manager’s name and profile picture and provides options to manage users, staff, classes, and reports.</w:t>
+      </w:r>
+    </w:p>
+    <w:p>
+      <w:pPr>
+        <w:pStyle w:val="ListParagraph"/>
+        <w:numPr>
+          <w:ilvl w:val="0"/>
+          <w:numId w:val="8"/>
+        </w:numPr>
+        <w:rPr>
+          <w:sz w:val="36"/>
+          <w:szCs w:val="36"/>
+          <w:lang w:bidi="ar-EG"/>
+        </w:rPr>
+      </w:pPr>
+      <w:r>
+        <w:rPr>
+          <w:b/>
+          <w:bCs/>
+          <w:sz w:val="36"/>
+          <w:szCs w:val="36"/>
+          <w:lang w:bidi="ar-EG"/>
+        </w:rPr>
+        <w:t>The manager can perform the following actions</w:t>
+      </w:r>
+      <w:r>
+        <w:rPr>
+          <w:sz w:val="36"/>
+          <w:szCs w:val="36"/>
+          <w:lang w:bidi="ar-EG"/>
+        </w:rPr>
+        <w:t>:</w:t>
+      </w:r>
+    </w:p>
+    <w:p>
+      <w:pPr>
+        <w:pStyle w:val="ListParagraph"/>
+        <w:rPr>
+          <w:sz w:val="36"/>
+          <w:szCs w:val="36"/>
+          <w:lang w:bidi="ar-EG"/>
+        </w:rPr>
+      </w:pPr>
+    </w:p>
+    <w:p>
+      <w:pPr>
+        <w:pStyle w:val="ListParagraph"/>
+        <w:numPr>
+          <w:ilvl w:val="0"/>
+          <w:numId w:val="9"/>
+        </w:numPr>
+        <w:rPr>
+          <w:b/>
+          <w:bCs/>
+          <w:sz w:val="36"/>
+          <w:szCs w:val="36"/>
+          <w:lang w:bidi="ar-EG"/>
+        </w:rPr>
+      </w:pPr>
+      <w:r>
+        <w:rPr>
+          <w:b/>
+          <w:bCs/>
+          <w:sz w:val="36"/>
+          <w:szCs w:val="36"/>
+          <w:lang w:bidi="ar-EG"/>
+        </w:rPr>
+        <w:t>Search User by ID:</w:t>
+      </w:r>
+      <w:r>
+        <w:rPr>
+          <w:sz w:val="36"/>
+          <w:szCs w:val="36"/>
+          <w:lang w:bidi="ar-EG"/>
+        </w:rPr>
+        <w:t xml:space="preserve"> The manager enters a user ID to view a detailed profile, including the user’s full name, date of birth, subscription type, VIP status, number of classes entered, wallet balance, profile picture path, enrolled classes, waitlisted classes, and booked padel courts with slot details (court name, date, start time, court ID). The system checks if the ID is valid and exists in the database. If the ID is empty, invalid, or not found, an error message appears. The manager can use this information to monitor user activity, such as class participation, court bookings, or account status</w:t>
+      </w:r>
+      <w:r>
+        <w:rPr>
+          <w:b/>
+          <w:bCs/>
+          <w:sz w:val="36"/>
+          <w:szCs w:val="36"/>
+          <w:lang w:bidi="ar-EG"/>
+        </w:rPr>
+        <w:t>.</w:t>
+      </w:r>
+    </w:p>
+    <w:p>
+      <w:pPr>
+        <w:pStyle w:val="ListParagraph"/>
+        <w:rPr>
+          <w:b/>
+          <w:bCs/>
+          <w:sz w:val="36"/>
+          <w:szCs w:val="36"/>
+          <w:lang w:bidi="ar-EG"/>
+        </w:rPr>
+      </w:pPr>
+    </w:p>
+    <w:p>
+      <w:pPr>
+        <w:pStyle w:val="ListParagraph"/>
+        <w:numPr>
+          <w:ilvl w:val="0"/>
+          <w:numId w:val="9"/>
+        </w:numPr>
+        <w:rPr>
+          <w:sz w:val="36"/>
+          <w:szCs w:val="36"/>
+          <w:lang w:bidi="ar-EG"/>
+        </w:rPr>
+      </w:pPr>
+      <w:r>
+        <w:rPr>
+          <w:b/>
+          <w:bCs/>
+          <w:sz w:val="36"/>
+          <w:szCs w:val="36"/>
+          <w:lang w:bidi="ar-EG"/>
+        </w:rPr>
+        <w:t>Delete User:</w:t>
+      </w:r>
+      <w:r>
+        <w:rPr>
+          <w:sz w:val="36"/>
+          <w:szCs w:val="36"/>
+          <w:lang w:bidi="ar-EG"/>
+        </w:rPr>
+        <w:t xml:space="preserve"> The manager enters a user ID to remove the user from the system and cancel their active subscription. The system verifies the ID’s validity and checks if the user exists. If successful, a confirmation message confirms the user’s removal, and all associated data (e.g., bookings, class enrollments) is cleared. If the ID is invalid, empty, or not found, an error message is displayed. This action helps maintain an accurate user database by removing inactive or erroneous accounts.</w:t>
+      </w:r>
+    </w:p>
+    <w:p>
+      <w:pPr>
+        <w:pStyle w:val="ListParagraph"/>
+        <w:rPr>
+          <w:sz w:val="36"/>
+          <w:szCs w:val="36"/>
+          <w:lang w:bidi="ar-EG"/>
+        </w:rPr>
+      </w:pPr>
+    </w:p>
+    <w:p>
+      <w:pPr>
+        <w:pStyle w:val="ListParagraph"/>
+        <w:rPr>
+          <w:sz w:val="36"/>
+          <w:szCs w:val="36"/>
+          <w:lang w:bidi="ar-EG"/>
+        </w:rPr>
+      </w:pPr>
+    </w:p>
+    <w:p>
+      <w:pPr>
+        <w:pStyle w:val="ListParagraph"/>
+        <w:numPr>
+          <w:ilvl w:val="0"/>
+          <w:numId w:val="9"/>
+        </w:numPr>
+        <w:rPr>
+          <w:sz w:val="36"/>
+          <w:szCs w:val="36"/>
+          <w:lang w:bidi="ar-EG"/>
+        </w:rPr>
+      </w:pPr>
+      <w:r>
+        <w:rPr>
+          <w:b/>
+          <w:bCs/>
+          <w:sz w:val="36"/>
+          <w:szCs w:val="36"/>
+          <w:lang w:bidi="ar-EG"/>
+        </w:rPr>
+        <w:lastRenderedPageBreak/>
+        <w:t>Display Coach Classes:</w:t>
+      </w:r>
+      <w:r>
+        <w:rPr>
+          <w:sz w:val="36"/>
+          <w:szCs w:val="36"/>
+          <w:lang w:bidi="ar-EG"/>
+        </w:rPr>
+        <w:t xml:space="preserve"> The manager enters a coach’s ID to see all classes assigned to that coach, including class names, IDs, dates, start times, and end times for each session. The system also shows the coach’s name, email, and phone number. The system verifies that the ID belongs to a coach and checks for assigned classes. If the coach has no classes, a message indicates no classes are assigned. If the ID is invalid or does not belong to a coach (e.g., a receptionist or manager), an error message appears. The manager can review this information to monitor coach schedules and ensure classes are properly assigned.</w:t>
+      </w:r>
+    </w:p>
+    <w:p>
+      <w:pPr>
+        <w:pStyle w:val="ListParagraph"/>
+        <w:rPr>
+          <w:sz w:val="36"/>
+          <w:szCs w:val="36"/>
+          <w:lang w:bidi="ar-EG"/>
+        </w:rPr>
+      </w:pPr>
+    </w:p>
+    <w:p>
+      <w:pPr>
+        <w:pStyle w:val="ListParagraph"/>
+        <w:numPr>
+          <w:ilvl w:val="0"/>
+          <w:numId w:val="9"/>
+        </w:numPr>
+        <w:rPr>
+          <w:sz w:val="36"/>
+          <w:szCs w:val="36"/>
+          <w:lang w:bidi="ar-EG"/>
+        </w:rPr>
+      </w:pPr>
+      <w:r>
+        <w:rPr>
+          <w:b/>
+          <w:bCs/>
+          <w:sz w:val="36"/>
+          <w:szCs w:val="36"/>
+          <w:lang w:bidi="ar-EG"/>
+        </w:rPr>
+        <w:t>Create Class:</w:t>
+      </w:r>
+      <w:r>
+        <w:rPr>
+          <w:sz w:val="36"/>
+          <w:szCs w:val="36"/>
+          <w:lang w:bidi="ar-EG"/>
+        </w:rPr>
+        <w:t xml:space="preserve"> The manager can create a new gym class by entering details such as the class name, instructor name, instructor ID, start date (day, month, year), start and end times, maximum number of participants, allowed subscription types, and recurring days of the week (e.g., Sunday, Monday). The system validates the input, ensuring the class name contains only letters, the start date is valid and between 2025 and 2030, The end</w:t>
+      </w:r>
+      <w:r>
+        <w:rPr>
+          <w:sz w:val="36"/>
+          <w:szCs w:val="36"/>
+          <w:rtl/>
+          <w:lang w:bidi="ar-EG"/>
+        </w:rPr>
+        <w:t xml:space="preserve"> </w:t>
+      </w:r>
+      <w:r>
+        <w:rPr>
+          <w:sz w:val="36"/>
+          <w:szCs w:val="36"/>
+          <w:lang w:bidi="ar-EG"/>
+        </w:rPr>
+        <w:t xml:space="preserve">Date automatically calculates a month from the Start Date, the times are in HH:MM format with the end time after the start, the maximum number of participants is positive, the instructor is a valid coach in the system, at least one subscription type and one day are selected, and the coach has no scheduling conflicts for the session dates and times. The system generates a unique class ID and calculates an end date for the class. It creates sessions for each recurring day from the first session date (the earliest selected day on or after the start date) to the </w:t>
+      </w:r>
+      <w:r>
+        <w:rPr>
+          <w:sz w:val="36"/>
+          <w:szCs w:val="36"/>
+          <w:lang w:bidi="ar-EG"/>
+        </w:rPr>
+        <w:lastRenderedPageBreak/>
+        <w:t>end date, with each session including the date, start time, and end time. The system ensures no scheduling conflicts by checking the coach’s existing classes for overlapping times on session dates. Once created, the class is added to the system with its sessions and allowed subscription types, and users can subscribe or join its waitlist. A confirmation message displays the class ID upon successful creation, or an error message appears if any details are invalid, such as a scheduling conflict or invalid coach. This allows the gym to expand its class offerings with properly scheduled sessions.</w:t>
+      </w:r>
+    </w:p>
+    <w:p>
+      <w:pPr>
+        <w:pStyle w:val="ListParagraph"/>
+        <w:rPr>
+          <w:sz w:val="36"/>
+          <w:szCs w:val="36"/>
+          <w:lang w:bidi="ar-EG"/>
+        </w:rPr>
+      </w:pPr>
+    </w:p>
+    <w:p>
+      <w:pPr>
+        <w:pStyle w:val="ListParagraph"/>
+        <w:numPr>
+          <w:ilvl w:val="0"/>
+          <w:numId w:val="9"/>
+        </w:numPr>
+        <w:rPr>
+          <w:sz w:val="36"/>
+          <w:szCs w:val="36"/>
+          <w:lang w:bidi="ar-EG"/>
+        </w:rPr>
+      </w:pPr>
+      <w:r>
+        <w:rPr>
+          <w:b/>
+          <w:bCs/>
+          <w:sz w:val="36"/>
+          <w:szCs w:val="36"/>
+          <w:lang w:bidi="ar-EG"/>
+        </w:rPr>
+        <w:t xml:space="preserve">Generate Monthly Report: </w:t>
+      </w:r>
+      <w:r>
+        <w:rPr>
+          <w:sz w:val="36"/>
+          <w:szCs w:val="36"/>
+          <w:lang w:bidi="ar-EG"/>
+        </w:rPr>
+        <w:t>The manager selects a month from a dropdown menu to generate a report summarizing gym activities for that month and the current year. The report includes a header with the month and year, a list of up to 10 most active members (showing their name, ID, number of classes attended, and VIP status), a summary of subscriptions by type (showing each plan type, number of subscribers, and revenue per type), and the total subscription revenue in EGP. The system retrieves data for users with active subscriptions in the selected month. If no active users are found, an error message appears. After generation, the month selection resets for the next report. The manager can use this report to review member activity and subscription revenue</w:t>
+      </w:r>
+      <w:r>
+        <w:rPr>
+          <w:b/>
+          <w:bCs/>
+          <w:sz w:val="36"/>
+          <w:szCs w:val="36"/>
+          <w:lang w:bidi="ar-EG"/>
+        </w:rPr>
+        <w:t xml:space="preserve"> (“Bonus”).</w:t>
+      </w:r>
+    </w:p>
+    <w:p>
+      <w:pPr>
+        <w:pStyle w:val="ListParagraph"/>
+        <w:rPr>
+          <w:sz w:val="36"/>
+          <w:szCs w:val="36"/>
+          <w:lang w:bidi="ar-EG"/>
+        </w:rPr>
+      </w:pPr>
+    </w:p>
+    <w:p>
+      <w:pPr>
+        <w:pStyle w:val="ListParagraph"/>
+        <w:rPr>
+          <w:sz w:val="36"/>
+          <w:szCs w:val="36"/>
+          <w:lang w:bidi="ar-EG"/>
+        </w:rPr>
+      </w:pPr>
+    </w:p>
+    <w:p>
+      <w:pPr>
+        <w:pStyle w:val="ListParagraph"/>
+        <w:numPr>
+          <w:ilvl w:val="0"/>
+          <w:numId w:val="9"/>
+        </w:numPr>
+        <w:rPr>
+          <w:sz w:val="36"/>
+          <w:szCs w:val="36"/>
+          <w:lang w:bidi="ar-EG"/>
+        </w:rPr>
+      </w:pPr>
+      <w:r>
+        <w:rPr>
+          <w:b/>
+          <w:bCs/>
+          <w:sz w:val="36"/>
+          <w:szCs w:val="36"/>
+          <w:lang w:bidi="ar-EG"/>
+        </w:rPr>
+        <w:t>Generate Staff Code:</w:t>
+      </w:r>
+      <w:r>
+        <w:rPr>
+          <w:sz w:val="36"/>
+          <w:szCs w:val="36"/>
+          <w:lang w:bidi="ar-EG"/>
+        </w:rPr>
+        <w:t xml:space="preserve"> The manager enters a unique code to create a one-time-use code for new staff registration. The system </w:t>
+      </w:r>
+      <w:r>
+        <w:rPr>
+          <w:sz w:val="36"/>
+          <w:szCs w:val="36"/>
+          <w:lang w:bidi="ar-EG"/>
+        </w:rPr>
+        <w:lastRenderedPageBreak/>
+        <w:t>saves the code and copies it to the clipboard for easy sharing with the new staff member. A confirmation message instructs the manager to share the code securely. If the entered code is empty or invalid, an error message appears. This ensures only authorized staff can create accounts, maintaining system security.</w:t>
+      </w:r>
+    </w:p>
+    <w:p>
+      <w:pPr>
+        <w:pStyle w:val="ListParagraph"/>
+        <w:rPr>
+          <w:sz w:val="36"/>
+          <w:szCs w:val="36"/>
+          <w:lang w:bidi="ar-EG"/>
+        </w:rPr>
+      </w:pPr>
+    </w:p>
+    <w:p>
+      <w:pPr>
+        <w:pStyle w:val="ListParagraph"/>
+        <w:numPr>
+          <w:ilvl w:val="0"/>
+          <w:numId w:val="9"/>
+        </w:numPr>
+        <w:rPr>
+          <w:sz w:val="36"/>
+          <w:szCs w:val="36"/>
+          <w:lang w:bidi="ar-EG"/>
+        </w:rPr>
+      </w:pPr>
+      <w:r>
+        <w:rPr>
+          <w:b/>
+          <w:bCs/>
+          <w:sz w:val="36"/>
+          <w:szCs w:val="36"/>
+          <w:lang w:bidi="ar-EG"/>
+        </w:rPr>
+        <w:t>Log Out:</w:t>
+      </w:r>
+      <w:r>
+        <w:rPr>
+          <w:sz w:val="36"/>
+          <w:szCs w:val="36"/>
+          <w:lang w:bidi="ar-EG"/>
+        </w:rPr>
+        <w:t xml:space="preserve"> The manager can log out of the system. The system displays a loading screen with a “Logging out…” message, and returns to the login page. This ensures the manager’s account is secure and prevents unauthorized access.</w:t>
+      </w:r>
+    </w:p>
+    <w:p>
+      <w:pPr>
+        <w:pStyle w:val="ListParagraph"/>
+        <w:rPr>
+          <w:sz w:val="36"/>
+          <w:szCs w:val="36"/>
+          <w:lang w:bidi="ar-EG"/>
+        </w:rPr>
+      </w:pPr>
+    </w:p>
+    <w:p>
+      <w:pPr>
+        <w:pStyle w:val="ListParagraph"/>
+        <w:rPr>
+          <w:sz w:val="36"/>
+          <w:szCs w:val="36"/>
+          <w:lang w:bidi="ar-EG"/>
+        </w:rPr>
+      </w:pPr>
     </w:p>
     <w:p>
       <w:pPr>
         <w:pStyle w:val="ListParagraph"/>
         <w:ind w:left="1440"/>
         <w:rPr>
-          <w:rFonts w:hint="cs"/>
-          <w:sz w:val="36"/>
-          <w:szCs w:val="36"/>
-          <w:rtl/>
-          <w:lang w:bidi="ar-EG"/>
-        </w:rPr>
-      </w:pPr>
-      <w:r>
-        <w:rPr>
-          <w:sz w:val="36"/>
-          <w:szCs w:val="36"/>
-          <w:lang w:bidi="ar-EG"/>
-        </w:rPr>
-        <w:tab/>
-      </w:r>
+          <w:sz w:val="36"/>
+          <w:szCs w:val="36"/>
+          <w:rtl/>
+          <w:lang w:bidi="ar-EG"/>
+        </w:rPr>
+      </w:pPr>
     </w:p>
     <w:sectPr>
       <w:pgSz w:w="12240" w:h="15840"/>
@@ -2413,6 +3450,86 @@
 
 <file path=word/numbering.xml><?xml version="1.0" encoding="utf-8"?>
 <w:numbering xmlns:wpc="http://schemas.microsoft.com/office/word/2010/wordprocessingCanvas" xmlns:cx="http://schemas.microsoft.com/office/drawing/2014/chartex" xmlns:cx1="http://schemas.microsoft.com/office/drawing/2015/9/8/chartex" xmlns:cx2="http://schemas.microsoft.com/office/drawing/2015/10/21/chartex" xmlns:cx3="http://schemas.microsoft.com/office/drawing/2016/5/9/chartex" xmlns:cx4="http://schemas.microsoft.com/office/drawing/2016/5/10/chartex" xmlns:cx5="http://schemas.microsoft.com/office/drawing/2016/5/11/chartex" xmlns:cx6="http://schemas.microsoft.com/office/drawing/2016/5/12/chartex" xmlns:cx7="http://schemas.microsoft.com/office/drawing/2016/5/13/chartex" xmlns:cx8="http://schemas.microsoft.com/office/drawing/2016/5/14/chartex" xmlns:mc="http://schemas.openxmlformats.org/markup-compatibility/2006" xmlns:aink="http://schemas.microsoft.com/office/drawing/2016/ink" xmlns:am3d="http://schemas.microsoft.com/office/drawing/2017/model3d" xmlns:o="urn:schemas-microsoft-com:office:office" xmlns:oel="http://schemas.microsoft.com/office/2019/extlst" xmlns:r="http://schemas.openxmlformats.org/officeDocument/2006/relationships" xmlns:m="http://schemas.openxmlformats.org/officeDocument/2006/math" xmlns:v="urn:schemas-microsoft-com:vml" xmlns:wp14="http://schemas.microsoft.com/office/word/2010/wordprocessingDrawing" xmlns:wp="http://schemas.openxmlformats.org/drawingml/2006/wordprocessingDrawing" xmlns:w10="urn:schemas-microsoft-com:office:word" xmlns:w="http://schemas.openxmlformats.org/wordprocessingml/2006/main" xmlns:w14="http://schemas.microsoft.com/office/word/2010/wordml" xmlns:w15="http://schemas.microsoft.com/office/word/2012/wordml" xmlns:w16cex="http://schemas.microsoft.com/office/word/2018/wordml/cex" xmlns:w16cid="http://schemas.microsoft.com/office/word/2016/wordml/cid" xmlns:w16="http://schemas.microsoft.com/office/word/2018/wordml" xmlns:w16du="http://schemas.microsoft.com/office/word/2023/wordml/word16du" xmlns:w16sdtdh="http://schemas.microsoft.com/office/word/2020/wordml/sdtdatahash" xmlns:w16sdtfl="http://schemas.microsoft.com/office/word/2024/wordml/sdtformatlock" xmlns:w16se="http://schemas.microsoft.com/office/word/2015/wordml/symex" xmlns:wpg="http://schemas.microsoft.com/office/word/2010/wordprocessingGroup" xmlns:wpi="http://schemas.microsoft.com/office/word/2010/wordprocessingInk" xmlns:wne="http://schemas.microsoft.com/office/word/2006/wordml" xmlns:wps="http://schemas.microsoft.com/office/word/2010/wordprocessingShape" mc:Ignorable="w14 w15 w16se w16cid w16 w16cex w16sdtdh w16sdtfl w16du wp14">
+  <w:numPicBullet w:numPicBulletId="0">
+    <mc:AlternateContent>
+      <mc:Choice Requires="v">
+        <w:pict>
+          <v:shapetype w14:anchorId="233BBA36" id="_x0000_t75" coordsize="21600,21600" o:spt="75" o:preferrelative="t" path="m@4@5l@4@11@9@11@9@5xe" filled="f" stroked="f">
+            <v:stroke joinstyle="miter"/>
+            <v:formulas>
+              <v:f eqn="if lineDrawn pixelLineWidth 0"/>
+              <v:f eqn="sum @0 1 0"/>
+              <v:f eqn="sum 0 0 @1"/>
+              <v:f eqn="prod @2 1 2"/>
+              <v:f eqn="prod @3 21600 pixelWidth"/>
+              <v:f eqn="prod @3 21600 pixelHeight"/>
+              <v:f eqn="sum @0 0 1"/>
+              <v:f eqn="prod @6 1 2"/>
+              <v:f eqn="prod @7 21600 pixelWidth"/>
+              <v:f eqn="sum @8 21600 0"/>
+              <v:f eqn="prod @7 21600 pixelHeight"/>
+              <v:f eqn="sum @10 21600 0"/>
+            </v:formulas>
+            <v:path o:extrusionok="f" gradientshapeok="t" o:connecttype="rect"/>
+            <o:lock v:ext="edit" aspectratio="t"/>
+          </v:shapetype>
+          <v:shape id="Picture 1" o:spid="_x0000_i1025" type="#_x0000_t75" style="width:11.4pt;height:11.4pt;visibility:visible;mso-wrap-style:square">
+            <v:imagedata r:id="rId1" o:title=""/>
+          </v:shape>
+        </w:pict>
+      </mc:Choice>
+      <mc:Fallback>
+        <w:drawing>
+          <wp:inline distT="0" distB="0" distL="0" distR="0" wp14:anchorId="0875AA14" wp14:editId="250A8334">
+            <wp:extent cx="144780" cy="144780"/>
+            <wp:effectExtent l="0" t="0" r="7620" b="7620"/>
+            <wp:docPr id="1016426877" name="Picture 1"/>
+            <wp:cNvGraphicFramePr>
+              <a:graphicFrameLocks xmlns:a="http://schemas.openxmlformats.org/drawingml/2006/main" noChangeAspect="1"/>
+            </wp:cNvGraphicFramePr>
+            <a:graphic xmlns:a="http://schemas.openxmlformats.org/drawingml/2006/main">
+              <a:graphicData uri="http://schemas.openxmlformats.org/drawingml/2006/picture">
+                <pic:pic xmlns:pic="http://schemas.openxmlformats.org/drawingml/2006/picture">
+                  <pic:nvPicPr>
+                    <pic:cNvPr id="0" name="Picture 1"/>
+                    <pic:cNvPicPr>
+                      <a:picLocks noChangeAspect="1" noChangeArrowheads="1"/>
+                    </pic:cNvPicPr>
+                  </pic:nvPicPr>
+                  <pic:blipFill>
+                    <a:blip r:embed="rId2">
+                      <a:extLst>
+                        <a:ext uri="{28A0092B-C50C-407E-A947-70E740481C1C}">
+                          <a14:useLocalDpi xmlns:a14="http://schemas.microsoft.com/office/drawing/2010/main" val="0"/>
+                        </a:ext>
+                      </a:extLst>
+                    </a:blip>
+                    <a:srcRect/>
+                    <a:stretch>
+                      <a:fillRect/>
+                    </a:stretch>
+                  </pic:blipFill>
+                  <pic:spPr bwMode="auto">
+                    <a:xfrm>
+                      <a:off x="0" y="0"/>
+                      <a:ext cx="144780" cy="144780"/>
+                    </a:xfrm>
+                    <a:prstGeom prst="rect">
+                      <a:avLst/>
+                    </a:prstGeom>
+                    <a:noFill/>
+                    <a:ln>
+                      <a:noFill/>
+                    </a:ln>
+                  </pic:spPr>
+                </pic:pic>
+              </a:graphicData>
+            </a:graphic>
+          </wp:inline>
+        </w:drawing>
+      </mc:Fallback>
+    </mc:AlternateContent>
+  </w:numPicBullet>
   <w:abstractNum w:abstractNumId="0" w15:restartNumberingAfterBreak="0">
     <w:nsid w:val="03614509"/>
     <w:multiLevelType w:val="multilevel"/>
@@ -3051,6 +4168,119 @@
     </w:lvl>
   </w:abstractNum>
   <w:abstractNum w:abstractNumId="5" w15:restartNumberingAfterBreak="0">
+    <w:nsid w:val="5C9F1357"/>
+    <w:multiLevelType w:val="hybridMultilevel"/>
+    <w:tmpl w:val="7D780398"/>
+    <w:lvl w:ilvl="0" w:tplc="04090001">
+      <w:start w:val="1"/>
+      <w:numFmt w:val="bullet"/>
+      <w:lvlText w:val=""/>
+      <w:lvlJc w:val="left"/>
+      <w:pPr>
+        <w:ind w:left="720" w:hanging="360"/>
+      </w:pPr>
+      <w:rPr>
+        <w:rFonts w:ascii="Symbol" w:hAnsi="Symbol" w:hint="default"/>
+      </w:rPr>
+    </w:lvl>
+    <w:lvl w:ilvl="1" w:tplc="04090003">
+      <w:start w:val="1"/>
+      <w:numFmt w:val="bullet"/>
+      <w:lvlText w:val="o"/>
+      <w:lvlJc w:val="left"/>
+      <w:pPr>
+        <w:ind w:left="1440" w:hanging="360"/>
+      </w:pPr>
+      <w:rPr>
+        <w:rFonts w:ascii="Courier New" w:hAnsi="Courier New" w:cs="Courier New" w:hint="default"/>
+      </w:rPr>
+    </w:lvl>
+    <w:lvl w:ilvl="2" w:tplc="04090005">
+      <w:start w:val="1"/>
+      <w:numFmt w:val="bullet"/>
+      <w:lvlText w:val=""/>
+      <w:lvlJc w:val="left"/>
+      <w:pPr>
+        <w:ind w:left="2160" w:hanging="360"/>
+      </w:pPr>
+      <w:rPr>
+        <w:rFonts w:ascii="Wingdings" w:hAnsi="Wingdings" w:hint="default"/>
+      </w:rPr>
+    </w:lvl>
+    <w:lvl w:ilvl="3" w:tplc="04090001">
+      <w:start w:val="1"/>
+      <w:numFmt w:val="bullet"/>
+      <w:lvlText w:val=""/>
+      <w:lvlJc w:val="left"/>
+      <w:pPr>
+        <w:ind w:left="2880" w:hanging="360"/>
+      </w:pPr>
+      <w:rPr>
+        <w:rFonts w:ascii="Symbol" w:hAnsi="Symbol" w:hint="default"/>
+      </w:rPr>
+    </w:lvl>
+    <w:lvl w:ilvl="4" w:tplc="04090003">
+      <w:start w:val="1"/>
+      <w:numFmt w:val="bullet"/>
+      <w:lvlText w:val="o"/>
+      <w:lvlJc w:val="left"/>
+      <w:pPr>
+        <w:ind w:left="3600" w:hanging="360"/>
+      </w:pPr>
+      <w:rPr>
+        <w:rFonts w:ascii="Courier New" w:hAnsi="Courier New" w:cs="Courier New" w:hint="default"/>
+      </w:rPr>
+    </w:lvl>
+    <w:lvl w:ilvl="5" w:tplc="04090005">
+      <w:start w:val="1"/>
+      <w:numFmt w:val="bullet"/>
+      <w:lvlText w:val=""/>
+      <w:lvlJc w:val="left"/>
+      <w:pPr>
+        <w:ind w:left="4320" w:hanging="360"/>
+      </w:pPr>
+      <w:rPr>
+        <w:rFonts w:ascii="Wingdings" w:hAnsi="Wingdings" w:hint="default"/>
+      </w:rPr>
+    </w:lvl>
+    <w:lvl w:ilvl="6" w:tplc="04090001">
+      <w:start w:val="1"/>
+      <w:numFmt w:val="bullet"/>
+      <w:lvlText w:val=""/>
+      <w:lvlJc w:val="left"/>
+      <w:pPr>
+        <w:ind w:left="5040" w:hanging="360"/>
+      </w:pPr>
+      <w:rPr>
+        <w:rFonts w:ascii="Symbol" w:hAnsi="Symbol" w:hint="default"/>
+      </w:rPr>
+    </w:lvl>
+    <w:lvl w:ilvl="7" w:tplc="04090003">
+      <w:start w:val="1"/>
+      <w:numFmt w:val="bullet"/>
+      <w:lvlText w:val="o"/>
+      <w:lvlJc w:val="left"/>
+      <w:pPr>
+        <w:ind w:left="5760" w:hanging="360"/>
+      </w:pPr>
+      <w:rPr>
+        <w:rFonts w:ascii="Courier New" w:hAnsi="Courier New" w:cs="Courier New" w:hint="default"/>
+      </w:rPr>
+    </w:lvl>
+    <w:lvl w:ilvl="8" w:tplc="04090005">
+      <w:start w:val="1"/>
+      <w:numFmt w:val="bullet"/>
+      <w:lvlText w:val=""/>
+      <w:lvlJc w:val="left"/>
+      <w:pPr>
+        <w:ind w:left="6480" w:hanging="360"/>
+      </w:pPr>
+      <w:rPr>
+        <w:rFonts w:ascii="Wingdings" w:hAnsi="Wingdings" w:hint="default"/>
+      </w:rPr>
+    </w:lvl>
+  </w:abstractNum>
+  <w:abstractNum w:abstractNumId="6" w15:restartNumberingAfterBreak="0">
     <w:nsid w:val="62942462"/>
     <w:multiLevelType w:val="multilevel"/>
     <w:tmpl w:val="05FE2C30"/>
@@ -3161,6 +4391,359 @@
         </w:tabs>
         <w:ind w:left="6480" w:hanging="360"/>
       </w:pPr>
+    </w:lvl>
+  </w:abstractNum>
+  <w:abstractNum w:abstractNumId="7" w15:restartNumberingAfterBreak="0">
+    <w:nsid w:val="6F8D4516"/>
+    <w:multiLevelType w:val="hybridMultilevel"/>
+    <w:tmpl w:val="1B18C110"/>
+    <w:lvl w:ilvl="0" w:tplc="04090003">
+      <w:start w:val="1"/>
+      <w:numFmt w:val="bullet"/>
+      <w:lvlText w:val="o"/>
+      <w:lvlJc w:val="left"/>
+      <w:pPr>
+        <w:ind w:left="1440" w:hanging="360"/>
+      </w:pPr>
+      <w:rPr>
+        <w:rFonts w:ascii="Courier New" w:hAnsi="Courier New" w:cs="Courier New" w:hint="default"/>
+      </w:rPr>
+    </w:lvl>
+    <w:lvl w:ilvl="1" w:tplc="04090003" w:tentative="1">
+      <w:start w:val="1"/>
+      <w:numFmt w:val="bullet"/>
+      <w:lvlText w:val="o"/>
+      <w:lvlJc w:val="left"/>
+      <w:pPr>
+        <w:ind w:left="2160" w:hanging="360"/>
+      </w:pPr>
+      <w:rPr>
+        <w:rFonts w:ascii="Courier New" w:hAnsi="Courier New" w:cs="Courier New" w:hint="default"/>
+      </w:rPr>
+    </w:lvl>
+    <w:lvl w:ilvl="2" w:tplc="04090005" w:tentative="1">
+      <w:start w:val="1"/>
+      <w:numFmt w:val="bullet"/>
+      <w:lvlText w:val=""/>
+      <w:lvlJc w:val="left"/>
+      <w:pPr>
+        <w:ind w:left="2880" w:hanging="360"/>
+      </w:pPr>
+      <w:rPr>
+        <w:rFonts w:ascii="Wingdings" w:hAnsi="Wingdings" w:hint="default"/>
+      </w:rPr>
+    </w:lvl>
+    <w:lvl w:ilvl="3" w:tplc="04090001" w:tentative="1">
+      <w:start w:val="1"/>
+      <w:numFmt w:val="bullet"/>
+      <w:lvlText w:val=""/>
+      <w:lvlJc w:val="left"/>
+      <w:pPr>
+        <w:ind w:left="3600" w:hanging="360"/>
+      </w:pPr>
+      <w:rPr>
+        <w:rFonts w:ascii="Symbol" w:hAnsi="Symbol" w:hint="default"/>
+      </w:rPr>
+    </w:lvl>
+    <w:lvl w:ilvl="4" w:tplc="04090003" w:tentative="1">
+      <w:start w:val="1"/>
+      <w:numFmt w:val="bullet"/>
+      <w:lvlText w:val="o"/>
+      <w:lvlJc w:val="left"/>
+      <w:pPr>
+        <w:ind w:left="4320" w:hanging="360"/>
+      </w:pPr>
+      <w:rPr>
+        <w:rFonts w:ascii="Courier New" w:hAnsi="Courier New" w:cs="Courier New" w:hint="default"/>
+      </w:rPr>
+    </w:lvl>
+    <w:lvl w:ilvl="5" w:tplc="04090005" w:tentative="1">
+      <w:start w:val="1"/>
+      <w:numFmt w:val="bullet"/>
+      <w:lvlText w:val=""/>
+      <w:lvlJc w:val="left"/>
+      <w:pPr>
+        <w:ind w:left="5040" w:hanging="360"/>
+      </w:pPr>
+      <w:rPr>
+        <w:rFonts w:ascii="Wingdings" w:hAnsi="Wingdings" w:hint="default"/>
+      </w:rPr>
+    </w:lvl>
+    <w:lvl w:ilvl="6" w:tplc="04090001" w:tentative="1">
+      <w:start w:val="1"/>
+      <w:numFmt w:val="bullet"/>
+      <w:lvlText w:val=""/>
+      <w:lvlJc w:val="left"/>
+      <w:pPr>
+        <w:ind w:left="5760" w:hanging="360"/>
+      </w:pPr>
+      <w:rPr>
+        <w:rFonts w:ascii="Symbol" w:hAnsi="Symbol" w:hint="default"/>
+      </w:rPr>
+    </w:lvl>
+    <w:lvl w:ilvl="7" w:tplc="04090003" w:tentative="1">
+      <w:start w:val="1"/>
+      <w:numFmt w:val="bullet"/>
+      <w:lvlText w:val="o"/>
+      <w:lvlJc w:val="left"/>
+      <w:pPr>
+        <w:ind w:left="6480" w:hanging="360"/>
+      </w:pPr>
+      <w:rPr>
+        <w:rFonts w:ascii="Courier New" w:hAnsi="Courier New" w:cs="Courier New" w:hint="default"/>
+      </w:rPr>
+    </w:lvl>
+    <w:lvl w:ilvl="8" w:tplc="04090005" w:tentative="1">
+      <w:start w:val="1"/>
+      <w:numFmt w:val="bullet"/>
+      <w:lvlText w:val=""/>
+      <w:lvlJc w:val="left"/>
+      <w:pPr>
+        <w:ind w:left="7200" w:hanging="360"/>
+      </w:pPr>
+      <w:rPr>
+        <w:rFonts w:ascii="Wingdings" w:hAnsi="Wingdings" w:hint="default"/>
+      </w:rPr>
+    </w:lvl>
+  </w:abstractNum>
+  <w:abstractNum w:abstractNumId="8" w15:restartNumberingAfterBreak="0">
+    <w:nsid w:val="70152172"/>
+    <w:multiLevelType w:val="hybridMultilevel"/>
+    <w:tmpl w:val="DE309B96"/>
+    <w:lvl w:ilvl="0" w:tplc="04090005">
+      <w:start w:val="1"/>
+      <w:numFmt w:val="bullet"/>
+      <w:lvlText w:val=""/>
+      <w:lvlJc w:val="left"/>
+      <w:pPr>
+        <w:ind w:left="720" w:hanging="360"/>
+      </w:pPr>
+      <w:rPr>
+        <w:rFonts w:ascii="Wingdings" w:hAnsi="Wingdings" w:hint="default"/>
+      </w:rPr>
+    </w:lvl>
+    <w:lvl w:ilvl="1" w:tplc="04090019">
+      <w:start w:val="1"/>
+      <w:numFmt w:val="lowerLetter"/>
+      <w:lvlText w:val="%2."/>
+      <w:lvlJc w:val="left"/>
+      <w:pPr>
+        <w:ind w:left="1440" w:hanging="360"/>
+      </w:pPr>
+    </w:lvl>
+    <w:lvl w:ilvl="2" w:tplc="0409001B">
+      <w:start w:val="1"/>
+      <w:numFmt w:val="lowerRoman"/>
+      <w:lvlText w:val="%3."/>
+      <w:lvlJc w:val="right"/>
+      <w:pPr>
+        <w:ind w:left="2160" w:hanging="180"/>
+      </w:pPr>
+    </w:lvl>
+    <w:lvl w:ilvl="3" w:tplc="0409000F">
+      <w:start w:val="1"/>
+      <w:numFmt w:val="decimal"/>
+      <w:lvlText w:val="%4."/>
+      <w:lvlJc w:val="left"/>
+      <w:pPr>
+        <w:ind w:left="2880" w:hanging="360"/>
+      </w:pPr>
+    </w:lvl>
+    <w:lvl w:ilvl="4" w:tplc="04090019">
+      <w:start w:val="1"/>
+      <w:numFmt w:val="lowerLetter"/>
+      <w:lvlText w:val="%5."/>
+      <w:lvlJc w:val="left"/>
+      <w:pPr>
+        <w:ind w:left="3600" w:hanging="360"/>
+      </w:pPr>
+    </w:lvl>
+    <w:lvl w:ilvl="5" w:tplc="0409001B">
+      <w:start w:val="1"/>
+      <w:numFmt w:val="lowerRoman"/>
+      <w:lvlText w:val="%6."/>
+      <w:lvlJc w:val="right"/>
+      <w:pPr>
+        <w:ind w:left="4320" w:hanging="180"/>
+      </w:pPr>
+    </w:lvl>
+    <w:lvl w:ilvl="6" w:tplc="0409000F">
+      <w:start w:val="1"/>
+      <w:numFmt w:val="decimal"/>
+      <w:lvlText w:val="%7."/>
+      <w:lvlJc w:val="left"/>
+      <w:pPr>
+        <w:ind w:left="5040" w:hanging="360"/>
+      </w:pPr>
+    </w:lvl>
+    <w:lvl w:ilvl="7" w:tplc="04090019">
+      <w:start w:val="1"/>
+      <w:numFmt w:val="lowerLetter"/>
+      <w:lvlText w:val="%8."/>
+      <w:lvlJc w:val="left"/>
+      <w:pPr>
+        <w:ind w:left="5760" w:hanging="360"/>
+      </w:pPr>
+    </w:lvl>
+    <w:lvl w:ilvl="8" w:tplc="0409001B">
+      <w:start w:val="1"/>
+      <w:numFmt w:val="lowerRoman"/>
+      <w:lvlText w:val="%9."/>
+      <w:lvlJc w:val="right"/>
+      <w:pPr>
+        <w:ind w:left="6480" w:hanging="180"/>
+      </w:pPr>
+    </w:lvl>
+  </w:abstractNum>
+  <w:abstractNum w:abstractNumId="9" w15:restartNumberingAfterBreak="0">
+    <w:nsid w:val="771F44B4"/>
+    <w:multiLevelType w:val="multilevel"/>
+    <w:tmpl w:val="E1D405AA"/>
+    <w:lvl w:ilvl="0">
+      <w:start w:val="1"/>
+      <w:numFmt w:val="bullet"/>
+      <w:lvlText w:val=""/>
+      <w:lvlPicBulletId w:val="0"/>
+      <w:lvlJc w:val="left"/>
+      <w:pPr>
+        <w:tabs>
+          <w:tab w:val="num" w:pos="720"/>
+        </w:tabs>
+        <w:ind w:left="720" w:hanging="360"/>
+      </w:pPr>
+      <w:rPr>
+        <w:rFonts w:ascii="Symbol" w:hAnsi="Symbol" w:hint="default"/>
+        <w:sz w:val="36"/>
+        <w:szCs w:val="36"/>
+      </w:rPr>
+    </w:lvl>
+    <w:lvl w:ilvl="1">
+      <w:start w:val="1"/>
+      <w:numFmt w:val="bullet"/>
+      <w:lvlText w:val="o"/>
+      <w:lvlJc w:val="left"/>
+      <w:pPr>
+        <w:tabs>
+          <w:tab w:val="num" w:pos="1440"/>
+        </w:tabs>
+        <w:ind w:left="1440" w:hanging="360"/>
+      </w:pPr>
+      <w:rPr>
+        <w:rFonts w:ascii="Courier New" w:hAnsi="Courier New" w:cs="Times New Roman" w:hint="default"/>
+        <w:sz w:val="20"/>
+      </w:rPr>
+    </w:lvl>
+    <w:lvl w:ilvl="2">
+      <w:start w:val="1"/>
+      <w:numFmt w:val="bullet"/>
+      <w:lvlText w:val=""/>
+      <w:lvlJc w:val="left"/>
+      <w:pPr>
+        <w:tabs>
+          <w:tab w:val="num" w:pos="2160"/>
+        </w:tabs>
+        <w:ind w:left="2160" w:hanging="360"/>
+      </w:pPr>
+      <w:rPr>
+        <w:rFonts w:ascii="Wingdings" w:hAnsi="Wingdings" w:hint="default"/>
+        <w:sz w:val="20"/>
+      </w:rPr>
+    </w:lvl>
+    <w:lvl w:ilvl="3">
+      <w:start w:val="1"/>
+      <w:numFmt w:val="bullet"/>
+      <w:lvlText w:val=""/>
+      <w:lvlJc w:val="left"/>
+      <w:pPr>
+        <w:tabs>
+          <w:tab w:val="num" w:pos="2880"/>
+        </w:tabs>
+        <w:ind w:left="2880" w:hanging="360"/>
+      </w:pPr>
+      <w:rPr>
+        <w:rFonts w:ascii="Wingdings" w:hAnsi="Wingdings" w:hint="default"/>
+        <w:sz w:val="20"/>
+      </w:rPr>
+    </w:lvl>
+    <w:lvl w:ilvl="4">
+      <w:start w:val="1"/>
+      <w:numFmt w:val="bullet"/>
+      <w:lvlText w:val=""/>
+      <w:lvlJc w:val="left"/>
+      <w:pPr>
+        <w:tabs>
+          <w:tab w:val="num" w:pos="3600"/>
+        </w:tabs>
+        <w:ind w:left="3600" w:hanging="360"/>
+      </w:pPr>
+      <w:rPr>
+        <w:rFonts w:ascii="Wingdings" w:hAnsi="Wingdings" w:hint="default"/>
+        <w:sz w:val="20"/>
+      </w:rPr>
+    </w:lvl>
+    <w:lvl w:ilvl="5">
+      <w:start w:val="1"/>
+      <w:numFmt w:val="bullet"/>
+      <w:lvlText w:val=""/>
+      <w:lvlJc w:val="left"/>
+      <w:pPr>
+        <w:tabs>
+          <w:tab w:val="num" w:pos="4320"/>
+        </w:tabs>
+        <w:ind w:left="4320" w:hanging="360"/>
+      </w:pPr>
+      <w:rPr>
+        <w:rFonts w:ascii="Wingdings" w:hAnsi="Wingdings" w:hint="default"/>
+        <w:sz w:val="20"/>
+      </w:rPr>
+    </w:lvl>
+    <w:lvl w:ilvl="6">
+      <w:start w:val="1"/>
+      <w:numFmt w:val="bullet"/>
+      <w:lvlText w:val=""/>
+      <w:lvlJc w:val="left"/>
+      <w:pPr>
+        <w:tabs>
+          <w:tab w:val="num" w:pos="5040"/>
+        </w:tabs>
+        <w:ind w:left="5040" w:hanging="360"/>
+      </w:pPr>
+      <w:rPr>
+        <w:rFonts w:ascii="Wingdings" w:hAnsi="Wingdings" w:hint="default"/>
+        <w:sz w:val="20"/>
+      </w:rPr>
+    </w:lvl>
+    <w:lvl w:ilvl="7">
+      <w:start w:val="1"/>
+      <w:numFmt w:val="bullet"/>
+      <w:lvlText w:val=""/>
+      <w:lvlJc w:val="left"/>
+      <w:pPr>
+        <w:tabs>
+          <w:tab w:val="num" w:pos="5760"/>
+        </w:tabs>
+        <w:ind w:left="5760" w:hanging="360"/>
+      </w:pPr>
+      <w:rPr>
+        <w:rFonts w:ascii="Wingdings" w:hAnsi="Wingdings" w:hint="default"/>
+        <w:sz w:val="20"/>
+      </w:rPr>
+    </w:lvl>
+    <w:lvl w:ilvl="8">
+      <w:start w:val="1"/>
+      <w:numFmt w:val="bullet"/>
+      <w:lvlText w:val=""/>
+      <w:lvlJc w:val="left"/>
+      <w:pPr>
+        <w:tabs>
+          <w:tab w:val="num" w:pos="6480"/>
+        </w:tabs>
+        <w:ind w:left="6480" w:hanging="360"/>
+      </w:pPr>
+      <w:rPr>
+        <w:rFonts w:ascii="Wingdings" w:hAnsi="Wingdings" w:hint="default"/>
+        <w:sz w:val="20"/>
+      </w:rPr>
     </w:lvl>
   </w:abstractNum>
   <w:num w:numId="1" w16cid:durableId="339089453">
@@ -3176,10 +4759,68 @@
     <w:abstractNumId w:val="0"/>
   </w:num>
   <w:num w:numId="5" w16cid:durableId="1307470685">
-    <w:abstractNumId w:val="5"/>
+    <w:abstractNumId w:val="6"/>
   </w:num>
   <w:num w:numId="6" w16cid:durableId="1191795467">
     <w:abstractNumId w:val="1"/>
+  </w:num>
+  <w:num w:numId="7" w16cid:durableId="1102189917">
+    <w:abstractNumId w:val="8"/>
+    <w:lvlOverride w:ilvl="0"/>
+    <w:lvlOverride w:ilvl="1">
+      <w:startOverride w:val="1"/>
+    </w:lvlOverride>
+    <w:lvlOverride w:ilvl="2">
+      <w:startOverride w:val="1"/>
+    </w:lvlOverride>
+    <w:lvlOverride w:ilvl="3">
+      <w:startOverride w:val="1"/>
+    </w:lvlOverride>
+    <w:lvlOverride w:ilvl="4">
+      <w:startOverride w:val="1"/>
+    </w:lvlOverride>
+    <w:lvlOverride w:ilvl="5">
+      <w:startOverride w:val="1"/>
+    </w:lvlOverride>
+    <w:lvlOverride w:ilvl="6">
+      <w:startOverride w:val="1"/>
+    </w:lvlOverride>
+    <w:lvlOverride w:ilvl="7">
+      <w:startOverride w:val="1"/>
+    </w:lvlOverride>
+    <w:lvlOverride w:ilvl="8">
+      <w:startOverride w:val="1"/>
+    </w:lvlOverride>
+  </w:num>
+  <w:num w:numId="8" w16cid:durableId="865866414">
+    <w:abstractNumId w:val="5"/>
+    <w:lvlOverride w:ilvl="0"/>
+    <w:lvlOverride w:ilvl="1"/>
+    <w:lvlOverride w:ilvl="2"/>
+    <w:lvlOverride w:ilvl="3"/>
+    <w:lvlOverride w:ilvl="4"/>
+    <w:lvlOverride w:ilvl="5"/>
+    <w:lvlOverride w:ilvl="6"/>
+    <w:lvlOverride w:ilvl="7"/>
+    <w:lvlOverride w:ilvl="8"/>
+  </w:num>
+  <w:num w:numId="9" w16cid:durableId="507984857">
+    <w:abstractNumId w:val="9"/>
+    <w:lvlOverride w:ilvl="0"/>
+    <w:lvlOverride w:ilvl="1"/>
+    <w:lvlOverride w:ilvl="2"/>
+    <w:lvlOverride w:ilvl="3"/>
+    <w:lvlOverride w:ilvl="4"/>
+    <w:lvlOverride w:ilvl="5"/>
+    <w:lvlOverride w:ilvl="6"/>
+    <w:lvlOverride w:ilvl="7"/>
+    <w:lvlOverride w:ilvl="8"/>
+  </w:num>
+  <w:num w:numId="10" w16cid:durableId="185799008">
+    <w:abstractNumId w:val="8"/>
+  </w:num>
+  <w:num w:numId="11" w16cid:durableId="1899700995">
+    <w:abstractNumId w:val="7"/>
   </w:num>
 </w:numbering>
 </file>

</xml_diff>